<commit_message>
ML-10 Cài đặt các khóa chính, khóa ngoại và ràng buộc dữ liệu cho các bảng
</commit_message>
<xml_diff>
--- a/thesis/docs/ML-10.docx
+++ b/thesis/docs/ML-10.docx
@@ -769,13 +769,7 @@
               <w:rPr>
                 <w:b/>
               </w:rPr>
-              <w:t>Artist (Nghệ sĩ</w:t>
-            </w:r>
-            <w:r>
-              <w:rPr>
-                <w:b/>
-              </w:rPr>
-              <w:t>)</w:t>
+              <w:t>Artist (Nghệ sĩ)</w:t>
             </w:r>
           </w:p>
         </w:tc>
@@ -828,13 +822,7 @@
               <w:rPr>
                 <w:b/>
               </w:rPr>
-              <w:t xml:space="preserve"> </w:t>
-            </w:r>
-            <w:r>
-              <w:rPr>
-                <w:b/>
-              </w:rPr>
-              <w:t>(int NOTNULL)</w:t>
+              <w:t xml:space="preserve"> (int NOTNULL)</w:t>
             </w:r>
           </w:p>
         </w:tc>
@@ -1201,13 +1189,7 @@
               <w:rPr>
                 <w:b/>
               </w:rPr>
-              <w:t>Songs (Bài hát</w:t>
-            </w:r>
-            <w:r>
-              <w:rPr>
-                <w:b/>
-              </w:rPr>
-              <w:t>)</w:t>
+              <w:t>Songs (Bài hát)</w:t>
             </w:r>
           </w:p>
         </w:tc>
@@ -1260,13 +1242,7 @@
               <w:rPr>
                 <w:b/>
               </w:rPr>
-              <w:t xml:space="preserve"> </w:t>
-            </w:r>
-            <w:r>
-              <w:rPr>
-                <w:b/>
-              </w:rPr>
-              <w:t>(int NOTNULL)</w:t>
+              <w:t xml:space="preserve"> (int NOTNULL)</w:t>
             </w:r>
           </w:p>
         </w:tc>
@@ -1319,13 +1295,7 @@
               <w:rPr>
                 <w:b/>
               </w:rPr>
-              <w:t xml:space="preserve"> (int NOTNULL)</w:t>
-            </w:r>
-            <w:r>
-              <w:rPr>
-                <w:b/>
-              </w:rPr>
-              <w:t xml:space="preserve"> tham chiếu đến id trong bảng Artist</w:t>
+              <w:t xml:space="preserve"> (int NOTNULL) tham chiếu đến id trong bảng Artist</w:t>
             </w:r>
           </w:p>
         </w:tc>
@@ -1473,14 +1443,7 @@
                 <w:sz w:val="26"/>
                 <w:szCs w:val="26"/>
               </w:rPr>
-              <w:t>Album</w:t>
-            </w:r>
-            <w:r>
-              <w:rPr>
-                <w:sz w:val="26"/>
-                <w:szCs w:val="26"/>
-              </w:rPr>
-              <w:t>(NVARCHAR(100)) không được null</w:t>
+              <w:t>Album(NVARCHAR(100)) không được null</w:t>
             </w:r>
           </w:p>
         </w:tc>
@@ -1544,28 +1507,7 @@
                 <w:sz w:val="26"/>
                 <w:szCs w:val="26"/>
               </w:rPr>
-              <w:t>Genre</w:t>
-            </w:r>
-            <w:r>
-              <w:rPr>
-                <w:sz w:val="26"/>
-                <w:szCs w:val="26"/>
-              </w:rPr>
-              <w:t xml:space="preserve"> (</w:t>
-            </w:r>
-            <w:r>
-              <w:rPr>
-                <w:sz w:val="26"/>
-                <w:szCs w:val="26"/>
-              </w:rPr>
-              <w:t>NVARCHAR(50)</w:t>
-            </w:r>
-            <w:r>
-              <w:rPr>
-                <w:sz w:val="26"/>
-                <w:szCs w:val="26"/>
-              </w:rPr>
-              <w:t xml:space="preserve">) được null </w:t>
+              <w:t xml:space="preserve">Genre (NVARCHAR(50)) được null </w:t>
             </w:r>
           </w:p>
         </w:tc>
@@ -1629,42 +1571,7 @@
                 <w:sz w:val="26"/>
                 <w:szCs w:val="26"/>
               </w:rPr>
-              <w:t>Url</w:t>
-            </w:r>
-            <w:r>
-              <w:rPr>
-                <w:sz w:val="26"/>
-                <w:szCs w:val="26"/>
-              </w:rPr>
-              <w:t xml:space="preserve"> (</w:t>
-            </w:r>
-            <w:r>
-              <w:rPr>
-                <w:sz w:val="26"/>
-                <w:szCs w:val="26"/>
-              </w:rPr>
-              <w:t>N</w:t>
-            </w:r>
-            <w:r>
-              <w:rPr>
-                <w:sz w:val="26"/>
-                <w:szCs w:val="26"/>
-              </w:rPr>
-              <w:t>VARCHAR</w:t>
-            </w:r>
-            <w:r>
-              <w:rPr>
-                <w:sz w:val="26"/>
-                <w:szCs w:val="26"/>
-              </w:rPr>
-              <w:t>(255</w:t>
-            </w:r>
-            <w:r>
-              <w:rPr>
-                <w:sz w:val="26"/>
-                <w:szCs w:val="26"/>
-              </w:rPr>
-              <w:t>)) không được null</w:t>
+              <w:t>Url (NVARCHAR(255)) không được null</w:t>
             </w:r>
           </w:p>
         </w:tc>
@@ -1728,28 +1635,7 @@
                 <w:sz w:val="26"/>
                 <w:szCs w:val="26"/>
               </w:rPr>
-              <w:t>ReleaseDate</w:t>
-            </w:r>
-            <w:r>
-              <w:rPr>
-                <w:sz w:val="26"/>
-                <w:szCs w:val="26"/>
-              </w:rPr>
-              <w:t xml:space="preserve"> (</w:t>
-            </w:r>
-            <w:r>
-              <w:rPr>
-                <w:sz w:val="26"/>
-                <w:szCs w:val="26"/>
-              </w:rPr>
-              <w:t>DATE</w:t>
-            </w:r>
-            <w:r>
-              <w:rPr>
-                <w:sz w:val="26"/>
-                <w:szCs w:val="26"/>
-              </w:rPr>
-              <w:t>) được null</w:t>
+              <w:t>ReleaseDate (DATE) được null</w:t>
             </w:r>
           </w:p>
         </w:tc>
@@ -1979,13 +1865,7 @@
               <w:rPr>
                 <w:b/>
               </w:rPr>
-              <w:t>Playlist (Danh sách phát</w:t>
-            </w:r>
-            <w:r>
-              <w:rPr>
-                <w:b/>
-              </w:rPr>
-              <w:t>)</w:t>
+              <w:t>Playlist (Danh sách phát)</w:t>
             </w:r>
           </w:p>
         </w:tc>
@@ -2038,13 +1918,7 @@
               <w:rPr>
                 <w:b/>
               </w:rPr>
-              <w:t xml:space="preserve"> </w:t>
-            </w:r>
-            <w:r>
-              <w:rPr>
-                <w:b/>
-              </w:rPr>
-              <w:t>(int NOTNULL)</w:t>
+              <w:t xml:space="preserve"> (int NOTNULL)</w:t>
             </w:r>
           </w:p>
         </w:tc>
@@ -2103,13 +1977,7 @@
               <w:rPr>
                 <w:b/>
               </w:rPr>
-              <w:t xml:space="preserve"> (int NOTNULL) tham chiếu đến id trong bả</w:t>
-            </w:r>
-            <w:r>
-              <w:rPr>
-                <w:b/>
-              </w:rPr>
-              <w:t>ng Users</w:t>
+              <w:t xml:space="preserve"> (int NOTNULL) tham chiếu đến id trong bảng Users</w:t>
             </w:r>
           </w:p>
         </w:tc>
@@ -2264,28 +2132,7 @@
                 <w:sz w:val="26"/>
                 <w:szCs w:val="26"/>
               </w:rPr>
-              <w:t>Description</w:t>
-            </w:r>
-            <w:r>
-              <w:rPr>
-                <w:sz w:val="26"/>
-                <w:szCs w:val="26"/>
-              </w:rPr>
-              <w:t xml:space="preserve"> (NVARCHAR(255</w:t>
-            </w:r>
-            <w:r>
-              <w:rPr>
-                <w:sz w:val="26"/>
-                <w:szCs w:val="26"/>
-              </w:rPr>
-              <w:t xml:space="preserve">)) </w:t>
-            </w:r>
-            <w:r>
-              <w:rPr>
-                <w:sz w:val="26"/>
-                <w:szCs w:val="26"/>
-              </w:rPr>
-              <w:t>được null</w:t>
+              <w:t>Description (NVARCHAR(255)) được null</w:t>
             </w:r>
           </w:p>
         </w:tc>
@@ -2628,25 +2475,7 @@
               <w:rPr>
                 <w:b/>
               </w:rPr>
-              <w:t xml:space="preserve"> </w:t>
-            </w:r>
-            <w:r>
-              <w:rPr>
-                <w:b/>
-              </w:rPr>
-              <w:t>(Danh sách phát</w:t>
-            </w:r>
-            <w:r>
-              <w:rPr>
-                <w:b/>
-              </w:rPr>
-              <w:t xml:space="preserve"> bài hát</w:t>
-            </w:r>
-            <w:r>
-              <w:rPr>
-                <w:b/>
-              </w:rPr>
-              <w:t>)</w:t>
+              <w:t xml:space="preserve"> (Danh sách phát bài hát)</w:t>
             </w:r>
           </w:p>
         </w:tc>
@@ -2699,13 +2528,7 @@
               <w:rPr>
                 <w:b/>
               </w:rPr>
-              <w:t xml:space="preserve"> </w:t>
-            </w:r>
-            <w:r>
-              <w:rPr>
-                <w:b/>
-              </w:rPr>
-              <w:t>(int NOTNULL)</w:t>
+              <w:t xml:space="preserve"> (int NOTNULL)</w:t>
             </w:r>
           </w:p>
         </w:tc>
@@ -2737,19 +2560,7 @@
               <w:rPr>
                 <w:b/>
               </w:rPr>
-              <w:t xml:space="preserve"> </w:t>
-            </w:r>
-            <w:r>
-              <w:rPr>
-                <w:b/>
-              </w:rPr>
-              <w:t xml:space="preserve">(int NOTNULL) tham chiếu đến id trong bảng </w:t>
-            </w:r>
-            <w:r>
-              <w:rPr>
-                <w:b/>
-              </w:rPr>
-              <w:t>Playlist</w:t>
+              <w:t xml:space="preserve"> (int NOTNULL) tham chiếu đến id trong bảng Playlist</w:t>
             </w:r>
           </w:p>
           <w:p>
@@ -2781,13 +2592,7 @@
               <w:rPr>
                 <w:b/>
               </w:rPr>
-              <w:t xml:space="preserve"> (int NOTNULL) tham chiếu đến id trong bảng </w:t>
-            </w:r>
-            <w:r>
-              <w:rPr>
-                <w:b/>
-              </w:rPr>
-              <w:t>Song</w:t>
+              <w:t xml:space="preserve"> (int NOTNULL) tham chiếu đến id trong bảng Song</w:t>
             </w:r>
           </w:p>
           <w:p>
@@ -2886,13 +2691,7 @@
               </w:rPr>
             </w:pPr>
             <w:r>
-              <w:t xml:space="preserve">SongID </w:t>
-            </w:r>
-            <w:r>
-              <w:t>(INT</w:t>
-            </w:r>
-            <w:r>
-              <w:t>)</w:t>
+              <w:t>SongID (INT)</w:t>
             </w:r>
             <w:r>
               <w:t xml:space="preserve"> không được null</w:t>
@@ -3068,13 +2867,7 @@
               <w:rPr>
                 <w:b/>
               </w:rPr>
-              <w:t>Follow (Theo dõi</w:t>
-            </w:r>
-            <w:r>
-              <w:rPr>
-                <w:b/>
-              </w:rPr>
-              <w:t>)</w:t>
+              <w:t>Follow (Theo dõi)</w:t>
             </w:r>
           </w:p>
         </w:tc>
@@ -3127,13 +2920,7 @@
               <w:rPr>
                 <w:b/>
               </w:rPr>
-              <w:t xml:space="preserve"> </w:t>
-            </w:r>
-            <w:r>
-              <w:rPr>
-                <w:b/>
-              </w:rPr>
-              <w:t>(int NOTNULL)</w:t>
+              <w:t xml:space="preserve"> (int NOTNULL)</w:t>
             </w:r>
           </w:p>
         </w:tc>
@@ -3366,28 +3153,7 @@
                 <w:sz w:val="26"/>
                 <w:szCs w:val="26"/>
               </w:rPr>
-              <w:t>FollowedAt (DATETIME</w:t>
-            </w:r>
-            <w:r>
-              <w:rPr>
-                <w:sz w:val="26"/>
-                <w:szCs w:val="26"/>
-              </w:rPr>
-              <w:t>)</w:t>
-            </w:r>
-            <w:r>
-              <w:rPr>
-                <w:sz w:val="26"/>
-                <w:szCs w:val="26"/>
-              </w:rPr>
-              <w:t xml:space="preserve"> </w:t>
-            </w:r>
-            <w:r>
-              <w:rPr>
-                <w:sz w:val="26"/>
-                <w:szCs w:val="26"/>
-              </w:rPr>
-              <w:t>được null</w:t>
+              <w:t>FollowedAt (DATETIME) được null</w:t>
             </w:r>
           </w:p>
         </w:tc>
@@ -3595,13 +3361,7 @@
               <w:rPr>
                 <w:b/>
               </w:rPr>
-              <w:t xml:space="preserve"> (Yêu thích</w:t>
-            </w:r>
-            <w:r>
-              <w:rPr>
-                <w:b/>
-              </w:rPr>
-              <w:t>)</w:t>
+              <w:t xml:space="preserve"> (Yêu thích)</w:t>
             </w:r>
           </w:p>
         </w:tc>
@@ -3654,13 +3414,7 @@
               <w:rPr>
                 <w:b/>
               </w:rPr>
-              <w:t xml:space="preserve"> </w:t>
-            </w:r>
-            <w:r>
-              <w:rPr>
-                <w:b/>
-              </w:rPr>
-              <w:t>(int NOTNULL)</w:t>
+              <w:t xml:space="preserve"> (int NOTNULL)</w:t>
             </w:r>
           </w:p>
         </w:tc>
@@ -3916,23 +3670,7 @@
                 <w:sz w:val="26"/>
                 <w:szCs w:val="26"/>
               </w:rPr>
-              <w:t xml:space="preserve"> </w:t>
-            </w:r>
-            <w:r>
-              <w:rPr>
-                <w:sz w:val="26"/>
-                <w:szCs w:val="26"/>
-              </w:rPr>
-              <w:t>(DATETIME) được n</w:t>
-            </w:r>
-            <w:bookmarkStart w:id="0" w:name="_GoBack"/>
-            <w:bookmarkEnd w:id="0"/>
-            <w:r>
-              <w:rPr>
-                <w:sz w:val="26"/>
-                <w:szCs w:val="26"/>
-              </w:rPr>
-              <w:t>ull</w:t>
+              <w:t xml:space="preserve"> (DATETIME) được null</w:t>
             </w:r>
           </w:p>
         </w:tc>
@@ -3944,6 +3682,21 @@
           <w:b/>
         </w:rPr>
       </w:pPr>
+    </w:p>
+    <w:p>
+      <w:pPr>
+        <w:rPr>
+          <w:b/>
+        </w:rPr>
+      </w:pPr>
+      <w:r>
+        <w:rPr>
+          <w:b/>
+        </w:rPr>
+        <w:t>.</w:t>
+      </w:r>
+      <w:bookmarkStart w:id="0" w:name="_GoBack"/>
+      <w:bookmarkEnd w:id="0"/>
     </w:p>
     <w:sectPr>
       <w:pgSz w:w="12240" w:h="15840"/>

</xml_diff>